<commit_message>
Tidied code, ready for hand in
Fully tidied code. All content ready for hand-in
</commit_message>
<xml_diff>
--- a/Dissertation - Cover Page ONLY.docx
+++ b/Dissertation - Cover Page ONLY.docx
@@ -485,39 +485,8 @@
           <w:lang w:eastAsia="en-GB"/>
         </w:rPr>
       </w:pPr>
-      <w:r>
-        <w:rPr>
-          <w:rFonts w:ascii="Arial" w:eastAsia="Times New Roman" w:hAnsi="Arial" w:cs="Arial"/>
-          <w:noProof/>
-          <w:color w:val="00B0F0"/>
-          <w:sz w:val="24"/>
-          <w:szCs w:val="24"/>
-          <w:lang w:eastAsia="en-GB"/>
-        </w:rPr>
-        <w:t>** Use Blue card</w:t>
-      </w:r>
-      <w:r>
-        <w:rPr>
-          <w:rFonts w:ascii="Arial" w:eastAsia="Times New Roman" w:hAnsi="Arial" w:cs="Arial"/>
-          <w:noProof/>
-          <w:color w:val="00B0F0"/>
-          <w:sz w:val="24"/>
-          <w:szCs w:val="24"/>
-          <w:lang w:eastAsia="en-GB"/>
-        </w:rPr>
-        <w:t xml:space="preserve"> for BSc</w:t>
-      </w:r>
-      <w:r>
-        <w:rPr>
-          <w:rFonts w:ascii="Arial" w:eastAsia="Times New Roman" w:hAnsi="Arial" w:cs="Arial"/>
-          <w:noProof/>
-          <w:color w:val="00B0F0"/>
-          <w:sz w:val="24"/>
-          <w:szCs w:val="24"/>
-          <w:lang w:eastAsia="en-GB"/>
-        </w:rPr>
-        <w:t xml:space="preserve"> Games Programming dissertation covers</w:t>
-      </w:r>
+      <w:bookmarkStart w:id="8" w:name="_GoBack"/>
+      <w:bookmarkEnd w:id="8"/>
     </w:p>
     <w:p>
       <w:pPr>
@@ -594,8 +563,6 @@
           <w:lang w:eastAsia="en-GB"/>
         </w:rPr>
       </w:pPr>
-      <w:bookmarkStart w:id="8" w:name="_GoBack"/>
-      <w:bookmarkEnd w:id="8"/>
     </w:p>
     <w:sectPr>
       <w:footerReference w:type="default" r:id="rId9"/>
@@ -3395,7 +3362,7 @@
 </file>
 
 <file path=customXml/itemProps1.xml><?xml version="1.0" encoding="utf-8"?>
-<ds:datastoreItem xmlns:ds="http://schemas.openxmlformats.org/officeDocument/2006/customXml" ds:itemID="{564C8230-8529-47D0-824B-73F7B3557978}">
+<ds:datastoreItem xmlns:ds="http://schemas.openxmlformats.org/officeDocument/2006/customXml" ds:itemID="{254BB51C-F4BE-403A-85E9-5D3E5E57A0A6}">
   <ds:schemaRefs>
     <ds:schemaRef ds:uri="http://schemas.openxmlformats.org/officeDocument/2006/bibliography"/>
   </ds:schemaRefs>

</xml_diff>